<commit_message>
Added Audio to the enemies
- Too much spawning of the enemies, movement audios for both bug out
- Updated Game title in GDD
</commit_message>
<xml_diff>
--- a/Grp10_DA.docx
+++ b/Grp10_DA.docx
@@ -33,8 +33,10 @@
           <w:sz w:val="48"/>
           <w:szCs w:val="48"/>
         </w:rPr>
-        <w:t>Shoot Out</w:t>
-      </w:r>
+        <w:t>Safe Haven</w:t>
+      </w:r>
+      <w:bookmarkStart w:id="0" w:name="_GoBack"/>
+      <w:bookmarkEnd w:id="0"/>
     </w:p>
     <w:p>
       <w:pPr>
@@ -297,8 +299,6 @@
         </w:rPr>
         <w:t>pon damage, increase movement speed, increase reload speed, increase ammo capacity, heal base health points</w:t>
       </w:r>
-      <w:bookmarkStart w:id="0" w:name="_GoBack"/>
-      <w:bookmarkEnd w:id="0"/>
       <w:r>
         <w:rPr>
           <w:sz w:val="28"/>

</xml_diff>